<commit_message>
added pdf report and rubbish removed
</commit_message>
<xml_diff>
--- a/docs/вычмат6.docx
+++ b/docs/вычмат6.docx
@@ -904,20 +904,1376 @@
           <w:p>
             <w:pPr>
               <w:rPr>
+                <w:rFonts w:ascii="Courier New" w:hAnsi="Courier New" w:cs="Courier New"/>
+                <w:sz w:val="16"/>
+                <w:szCs w:val="16"/>
+              </w:rPr>
+            </w:pPr>
+            <w:r>
+              <w:rPr>
+                <w:rFonts w:ascii="Courier New" w:hAnsi="Courier New" w:cs="Courier New"/>
+                <w:sz w:val="16"/>
+                <w:szCs w:val="16"/>
+              </w:rPr>
+              <w:t>Команда (</w:t>
+            </w:r>
+            <w:r>
+              <w:rPr>
+                <w:rFonts w:ascii="Courier New" w:hAnsi="Courier New" w:cs="Courier New"/>
+                <w:sz w:val="16"/>
+                <w:szCs w:val="16"/>
+                <w:lang w:val="en-US"/>
+              </w:rPr>
+              <w:t>solve</w:t>
+            </w:r>
+            <w:r>
+              <w:rPr>
+                <w:rFonts w:ascii="Courier New" w:hAnsi="Courier New" w:cs="Courier New"/>
+                <w:sz w:val="16"/>
+                <w:szCs w:val="16"/>
+              </w:rPr>
+              <w:t xml:space="preserve"> / </w:t>
+            </w:r>
+            <w:r>
+              <w:rPr>
+                <w:rFonts w:ascii="Courier New" w:hAnsi="Courier New" w:cs="Courier New"/>
+                <w:sz w:val="16"/>
+                <w:szCs w:val="16"/>
+                <w:lang w:val="en-US"/>
+              </w:rPr>
+              <w:t>exit</w:t>
+            </w:r>
+            <w:r>
+              <w:rPr>
+                <w:rFonts w:ascii="Courier New" w:hAnsi="Courier New" w:cs="Courier New"/>
+                <w:sz w:val="16"/>
+                <w:szCs w:val="16"/>
+              </w:rPr>
+              <w:t xml:space="preserve">): </w:t>
+            </w:r>
+            <w:r>
+              <w:rPr>
+                <w:rFonts w:ascii="Courier New" w:hAnsi="Courier New" w:cs="Courier New"/>
+                <w:sz w:val="16"/>
+                <w:szCs w:val="16"/>
+                <w:lang w:val="en-US"/>
+              </w:rPr>
+              <w:t>solve</w:t>
+            </w:r>
+          </w:p>
+          <w:p>
+            <w:pPr>
+              <w:rPr>
+                <w:rFonts w:ascii="Courier New" w:hAnsi="Courier New" w:cs="Courier New"/>
+                <w:sz w:val="16"/>
+                <w:szCs w:val="16"/>
+              </w:rPr>
+            </w:pPr>
+          </w:p>
+          <w:p>
+            <w:pPr>
+              <w:rPr>
+                <w:rFonts w:ascii="Courier New" w:hAnsi="Courier New" w:cs="Courier New"/>
+                <w:sz w:val="16"/>
+                <w:szCs w:val="16"/>
+              </w:rPr>
+            </w:pPr>
+            <w:r>
+              <w:rPr>
+                <w:rFonts w:ascii="Courier New" w:hAnsi="Courier New" w:cs="Courier New"/>
+                <w:sz w:val="16"/>
+                <w:szCs w:val="16"/>
+              </w:rPr>
+              <w:t>--- Консольный режим ---</w:t>
+            </w:r>
+          </w:p>
+          <w:p>
+            <w:pPr>
+              <w:rPr>
+                <w:rFonts w:ascii="Courier New" w:hAnsi="Courier New" w:cs="Courier New"/>
+                <w:sz w:val="16"/>
+                <w:szCs w:val="16"/>
+              </w:rPr>
+            </w:pPr>
+          </w:p>
+          <w:p>
+            <w:pPr>
+              <w:rPr>
+                <w:rFonts w:ascii="Courier New" w:hAnsi="Courier New" w:cs="Courier New"/>
+                <w:sz w:val="16"/>
+                <w:szCs w:val="16"/>
+              </w:rPr>
+            </w:pPr>
+            <w:r>
+              <w:rPr>
+                <w:rFonts w:ascii="Courier New" w:hAnsi="Courier New" w:cs="Courier New"/>
+                <w:sz w:val="16"/>
+                <w:szCs w:val="16"/>
+              </w:rPr>
+              <w:t>Доступные уравнения:</w:t>
+            </w:r>
+          </w:p>
+          <w:p>
+            <w:pPr>
+              <w:rPr>
+                <w:rFonts w:ascii="Courier New" w:hAnsi="Courier New" w:cs="Courier New"/>
+                <w:sz w:val="16"/>
+                <w:szCs w:val="16"/>
+              </w:rPr>
+            </w:pPr>
+            <w:r>
+              <w:rPr>
+                <w:rFonts w:ascii="Courier New" w:hAnsi="Courier New" w:cs="Courier New"/>
+                <w:sz w:val="16"/>
+                <w:szCs w:val="16"/>
+              </w:rPr>
+              <w:t xml:space="preserve">1. </w:t>
+            </w:r>
+            <w:r>
+              <w:rPr>
+                <w:rFonts w:ascii="Courier New" w:hAnsi="Courier New" w:cs="Courier New"/>
+                <w:sz w:val="16"/>
+                <w:szCs w:val="16"/>
+                <w:lang w:val="en-US"/>
+              </w:rPr>
+              <w:t>y</w:t>
+            </w:r>
+            <w:r>
+              <w:rPr>
+                <w:rFonts w:ascii="Courier New" w:hAnsi="Courier New" w:cs="Courier New"/>
+                <w:sz w:val="16"/>
+                <w:szCs w:val="16"/>
+              </w:rPr>
+              <w:t xml:space="preserve">' = </w:t>
+            </w:r>
+            <w:r>
+              <w:rPr>
+                <w:rFonts w:ascii="Courier New" w:hAnsi="Courier New" w:cs="Courier New"/>
+                <w:sz w:val="16"/>
+                <w:szCs w:val="16"/>
+                <w:lang w:val="en-US"/>
+              </w:rPr>
+              <w:t>y</w:t>
+            </w:r>
+            <w:r>
+              <w:rPr>
+                <w:rFonts w:ascii="Courier New" w:hAnsi="Courier New" w:cs="Courier New"/>
+                <w:sz w:val="16"/>
+                <w:szCs w:val="16"/>
+              </w:rPr>
+              <w:t xml:space="preserve"> + </w:t>
+            </w:r>
+            <w:r>
+              <w:rPr>
+                <w:rFonts w:ascii="Courier New" w:hAnsi="Courier New" w:cs="Courier New"/>
+                <w:sz w:val="16"/>
+                <w:szCs w:val="16"/>
+                <w:lang w:val="en-US"/>
+              </w:rPr>
+              <w:t>x</w:t>
+            </w:r>
+          </w:p>
+          <w:p>
+            <w:pPr>
+              <w:rPr>
+                <w:rFonts w:ascii="Courier New" w:hAnsi="Courier New" w:cs="Courier New"/>
+                <w:sz w:val="16"/>
+                <w:szCs w:val="16"/>
+              </w:rPr>
+            </w:pPr>
+            <w:r>
+              <w:rPr>
+                <w:rFonts w:ascii="Courier New" w:hAnsi="Courier New" w:cs="Courier New"/>
+                <w:sz w:val="16"/>
+                <w:szCs w:val="16"/>
+              </w:rPr>
+              <w:t xml:space="preserve">2. </w:t>
+            </w:r>
+            <w:r>
+              <w:rPr>
+                <w:rFonts w:ascii="Courier New" w:hAnsi="Courier New" w:cs="Courier New"/>
+                <w:sz w:val="16"/>
+                <w:szCs w:val="16"/>
+                <w:lang w:val="en-US"/>
+              </w:rPr>
+              <w:t>y</w:t>
+            </w:r>
+            <w:r>
+              <w:rPr>
+                <w:rFonts w:ascii="Courier New" w:hAnsi="Courier New" w:cs="Courier New"/>
+                <w:sz w:val="16"/>
+                <w:szCs w:val="16"/>
+              </w:rPr>
+              <w:t xml:space="preserve">' = </w:t>
+            </w:r>
+            <w:r>
+              <w:rPr>
+                <w:rFonts w:ascii="Courier New" w:hAnsi="Courier New" w:cs="Courier New"/>
+                <w:sz w:val="16"/>
+                <w:szCs w:val="16"/>
+                <w:lang w:val="en-US"/>
+              </w:rPr>
+              <w:t>x</w:t>
+            </w:r>
+            <w:r>
+              <w:rPr>
+                <w:rFonts w:ascii="Courier New" w:hAnsi="Courier New" w:cs="Courier New"/>
+                <w:sz w:val="16"/>
+                <w:szCs w:val="16"/>
+              </w:rPr>
+              <w:t xml:space="preserve"> * </w:t>
+            </w:r>
+            <w:r>
+              <w:rPr>
+                <w:rFonts w:ascii="Courier New" w:hAnsi="Courier New" w:cs="Courier New"/>
+                <w:sz w:val="16"/>
+                <w:szCs w:val="16"/>
+                <w:lang w:val="en-US"/>
+              </w:rPr>
+              <w:t>y</w:t>
+            </w:r>
+          </w:p>
+          <w:p>
+            <w:pPr>
+              <w:rPr>
+                <w:rFonts w:ascii="Courier New" w:hAnsi="Courier New" w:cs="Courier New"/>
+                <w:sz w:val="16"/>
+                <w:szCs w:val="16"/>
+                <w:lang w:val="en-US"/>
+              </w:rPr>
+            </w:pPr>
+            <w:r>
+              <w:rPr>
+                <w:rFonts w:ascii="Courier New" w:hAnsi="Courier New" w:cs="Courier New"/>
+                <w:sz w:val="16"/>
+                <w:szCs w:val="16"/>
+                <w:lang w:val="en-US"/>
+              </w:rPr>
+              <w:t>3. y' = y</w:t>
+            </w:r>
+          </w:p>
+          <w:p>
+            <w:pPr>
+              <w:rPr>
+                <w:rFonts w:ascii="Courier New" w:hAnsi="Courier New" w:cs="Courier New"/>
+                <w:sz w:val="16"/>
+                <w:szCs w:val="16"/>
+                <w:lang w:val="en-US"/>
+              </w:rPr>
+            </w:pPr>
+            <w:r>
+              <w:rPr>
+                <w:rFonts w:ascii="Courier New" w:hAnsi="Courier New" w:cs="Courier New"/>
+                <w:sz w:val="16"/>
+                <w:szCs w:val="16"/>
+                <w:lang w:val="en-US"/>
+              </w:rPr>
+              <w:t>4. y' = x</w:t>
+            </w:r>
+          </w:p>
+          <w:p>
+            <w:pPr>
+              <w:rPr>
+                <w:rFonts w:ascii="Courier New" w:hAnsi="Courier New" w:cs="Courier New"/>
+                <w:sz w:val="16"/>
+                <w:szCs w:val="16"/>
+                <w:lang w:val="en-US"/>
+              </w:rPr>
+            </w:pPr>
+            <w:r>
+              <w:rPr>
+                <w:rFonts w:ascii="Courier New" w:hAnsi="Courier New" w:cs="Courier New"/>
+                <w:sz w:val="16"/>
+                <w:szCs w:val="16"/>
+                <w:lang w:val="en-US"/>
+              </w:rPr>
+              <w:t>5. y' = 2x + 1</w:t>
+            </w:r>
+          </w:p>
+          <w:p>
+            <w:pPr>
+              <w:rPr>
+                <w:rFonts w:ascii="Courier New" w:hAnsi="Courier New" w:cs="Courier New"/>
+                <w:sz w:val="16"/>
+                <w:szCs w:val="16"/>
+                <w:lang w:val="en-US"/>
+              </w:rPr>
+            </w:pPr>
+            <w:r>
+              <w:rPr>
+                <w:rFonts w:ascii="Courier New" w:hAnsi="Courier New" w:cs="Courier New"/>
+                <w:sz w:val="16"/>
+                <w:szCs w:val="16"/>
+                <w:lang w:val="en-US"/>
+              </w:rPr>
+              <w:t>6. y' = cos(x)</w:t>
+            </w:r>
+          </w:p>
+          <w:p>
+            <w:pPr>
+              <w:rPr>
+                <w:rFonts w:ascii="Courier New" w:hAnsi="Courier New" w:cs="Courier New"/>
+                <w:sz w:val="16"/>
+                <w:szCs w:val="16"/>
+              </w:rPr>
+            </w:pPr>
+            <w:r>
+              <w:rPr>
+                <w:rFonts w:ascii="Courier New" w:hAnsi="Courier New" w:cs="Courier New"/>
+                <w:sz w:val="16"/>
+                <w:szCs w:val="16"/>
+              </w:rPr>
+              <w:t>Выберите номер уравнения: 6</w:t>
+            </w:r>
+          </w:p>
+          <w:p>
+            <w:pPr>
+              <w:rPr>
+                <w:rFonts w:ascii="Courier New" w:hAnsi="Courier New" w:cs="Courier New"/>
+                <w:sz w:val="16"/>
+                <w:szCs w:val="16"/>
+              </w:rPr>
+            </w:pPr>
+            <w:r>
+              <w:rPr>
+                <w:rFonts w:ascii="Courier New" w:hAnsi="Courier New" w:cs="Courier New"/>
+                <w:sz w:val="16"/>
+                <w:szCs w:val="16"/>
+              </w:rPr>
+              <w:t xml:space="preserve">Введите </w:t>
+            </w:r>
+            <w:r>
+              <w:rPr>
+                <w:rFonts w:ascii="Courier New" w:hAnsi="Courier New" w:cs="Courier New"/>
+                <w:sz w:val="16"/>
+                <w:szCs w:val="16"/>
+                <w:lang w:val="en-US"/>
+              </w:rPr>
+              <w:t>y</w:t>
+            </w:r>
+            <w:r>
+              <w:rPr>
+                <w:rFonts w:ascii="Courier New" w:hAnsi="Courier New" w:cs="Courier New"/>
+                <w:sz w:val="16"/>
+                <w:szCs w:val="16"/>
+              </w:rPr>
+              <w:t>0: 0</w:t>
+            </w:r>
+          </w:p>
+          <w:p>
+            <w:pPr>
+              <w:rPr>
+                <w:rFonts w:ascii="Courier New" w:hAnsi="Courier New" w:cs="Courier New"/>
+                <w:sz w:val="16"/>
+                <w:szCs w:val="16"/>
+              </w:rPr>
+            </w:pPr>
+            <w:r>
+              <w:rPr>
+                <w:rFonts w:ascii="Courier New" w:hAnsi="Courier New" w:cs="Courier New"/>
+                <w:sz w:val="16"/>
+                <w:szCs w:val="16"/>
+              </w:rPr>
+              <w:t xml:space="preserve">Введите </w:t>
+            </w:r>
+            <w:r>
+              <w:rPr>
+                <w:rFonts w:ascii="Courier New" w:hAnsi="Courier New" w:cs="Courier New"/>
+                <w:sz w:val="16"/>
+                <w:szCs w:val="16"/>
+                <w:lang w:val="en-US"/>
+              </w:rPr>
+              <w:t>x</w:t>
+            </w:r>
+            <w:r>
+              <w:rPr>
+                <w:rFonts w:ascii="Courier New" w:hAnsi="Courier New" w:cs="Courier New"/>
+                <w:sz w:val="16"/>
+                <w:szCs w:val="16"/>
+              </w:rPr>
+              <w:t>0: 0</w:t>
+            </w:r>
+          </w:p>
+          <w:p>
+            <w:pPr>
+              <w:rPr>
+                <w:rFonts w:ascii="Courier New" w:hAnsi="Courier New" w:cs="Courier New"/>
+                <w:sz w:val="16"/>
+                <w:szCs w:val="16"/>
+              </w:rPr>
+            </w:pPr>
+            <w:r>
+              <w:rPr>
+                <w:rFonts w:ascii="Courier New" w:hAnsi="Courier New" w:cs="Courier New"/>
+                <w:sz w:val="16"/>
+                <w:szCs w:val="16"/>
+              </w:rPr>
+              <w:t xml:space="preserve">Введите </w:t>
+            </w:r>
+            <w:proofErr w:type="spellStart"/>
+            <w:r>
+              <w:rPr>
+                <w:rFonts w:ascii="Courier New" w:hAnsi="Courier New" w:cs="Courier New"/>
+                <w:sz w:val="16"/>
+                <w:szCs w:val="16"/>
+                <w:lang w:val="en-US"/>
+              </w:rPr>
+              <w:t>xn</w:t>
+            </w:r>
+            <w:proofErr w:type="spellEnd"/>
+            <w:r>
+              <w:rPr>
+                <w:rFonts w:ascii="Courier New" w:hAnsi="Courier New" w:cs="Courier New"/>
+                <w:sz w:val="16"/>
+                <w:szCs w:val="16"/>
+              </w:rPr>
+              <w:t>: 1</w:t>
+            </w:r>
+          </w:p>
+          <w:p>
+            <w:pPr>
+              <w:rPr>
+                <w:rFonts w:ascii="Courier New" w:hAnsi="Courier New" w:cs="Courier New"/>
+                <w:sz w:val="16"/>
+                <w:szCs w:val="16"/>
+              </w:rPr>
+            </w:pPr>
+            <w:r>
+              <w:rPr>
+                <w:rFonts w:ascii="Courier New" w:hAnsi="Courier New" w:cs="Courier New"/>
+                <w:sz w:val="16"/>
+                <w:szCs w:val="16"/>
+              </w:rPr>
+              <w:t xml:space="preserve">Введите шаг </w:t>
+            </w:r>
+            <w:r>
+              <w:rPr>
+                <w:rFonts w:ascii="Courier New" w:hAnsi="Courier New" w:cs="Courier New"/>
+                <w:sz w:val="16"/>
+                <w:szCs w:val="16"/>
+                <w:lang w:val="en-US"/>
+              </w:rPr>
+              <w:t>h</w:t>
+            </w:r>
+            <w:r>
+              <w:rPr>
+                <w:rFonts w:ascii="Courier New" w:hAnsi="Courier New" w:cs="Courier New"/>
+                <w:sz w:val="16"/>
+                <w:szCs w:val="16"/>
+              </w:rPr>
+              <w:t>: 0,1</w:t>
+            </w:r>
+          </w:p>
+          <w:p>
+            <w:pPr>
+              <w:rPr>
+                <w:rFonts w:ascii="Courier New" w:hAnsi="Courier New" w:cs="Courier New"/>
+                <w:sz w:val="16"/>
+                <w:szCs w:val="16"/>
+                <w:lang w:val="en-US"/>
+              </w:rPr>
+            </w:pPr>
+            <w:proofErr w:type="spellStart"/>
+            <w:r>
+              <w:rPr>
+                <w:rFonts w:ascii="Courier New" w:hAnsi="Courier New" w:cs="Courier New"/>
+                <w:sz w:val="16"/>
+                <w:szCs w:val="16"/>
+                <w:lang w:val="en-US"/>
+              </w:rPr>
+              <w:t>Введите</w:t>
+            </w:r>
+            <w:proofErr w:type="spellEnd"/>
+            <w:r>
+              <w:rPr>
+                <w:rFonts w:ascii="Courier New" w:hAnsi="Courier New" w:cs="Courier New"/>
+                <w:sz w:val="16"/>
+                <w:szCs w:val="16"/>
+                <w:lang w:val="en-US"/>
+              </w:rPr>
+              <w:t xml:space="preserve"> </w:t>
+            </w:r>
+            <w:proofErr w:type="spellStart"/>
+            <w:r>
+              <w:rPr>
+                <w:rFonts w:ascii="Courier New" w:hAnsi="Courier New" w:cs="Courier New"/>
+                <w:sz w:val="16"/>
+                <w:szCs w:val="16"/>
+                <w:lang w:val="en-US"/>
+              </w:rPr>
+              <w:t>точность</w:t>
+            </w:r>
+            <w:proofErr w:type="spellEnd"/>
+            <w:r>
+              <w:rPr>
+                <w:rFonts w:ascii="Courier New" w:hAnsi="Courier New" w:cs="Courier New"/>
+                <w:sz w:val="16"/>
+                <w:szCs w:val="16"/>
+                <w:lang w:val="en-US"/>
+              </w:rPr>
+              <w:t xml:space="preserve"> eps: 1</w:t>
+            </w:r>
+          </w:p>
+          <w:p>
+            <w:pPr>
+              <w:rPr>
+                <w:rFonts w:ascii="Courier New" w:hAnsi="Courier New" w:cs="Courier New"/>
+                <w:sz w:val="16"/>
+                <w:szCs w:val="16"/>
+                <w:lang w:val="en-US"/>
+              </w:rPr>
+            </w:pPr>
+          </w:p>
+          <w:p>
+            <w:pPr>
+              <w:rPr>
+                <w:rFonts w:ascii="Courier New" w:hAnsi="Courier New" w:cs="Courier New"/>
+                <w:sz w:val="16"/>
+                <w:szCs w:val="16"/>
+                <w:lang w:val="en-US"/>
+              </w:rPr>
+            </w:pPr>
+            <w:r>
+              <w:rPr>
+                <w:rFonts w:ascii="Courier New" w:hAnsi="Courier New" w:cs="Courier New"/>
+                <w:sz w:val="16"/>
+                <w:szCs w:val="16"/>
+                <w:lang w:val="en-US"/>
+              </w:rPr>
+              <w:t>Improved Euler:</w:t>
+            </w:r>
+          </w:p>
+          <w:p>
+            <w:pPr>
+              <w:rPr>
+                <w:rFonts w:ascii="Courier New" w:hAnsi="Courier New" w:cs="Courier New"/>
+                <w:sz w:val="16"/>
+                <w:szCs w:val="16"/>
+                <w:lang w:val="en-US"/>
+              </w:rPr>
+            </w:pPr>
+            <w:r>
+              <w:rPr>
+                <w:rFonts w:ascii="Courier New" w:hAnsi="Courier New" w:cs="Courier New"/>
+                <w:sz w:val="16"/>
+                <w:szCs w:val="16"/>
+                <w:lang w:val="en-US"/>
+              </w:rPr>
+              <w:t xml:space="preserve">x                 y*          y        </w:t>
+            </w:r>
+            <w:proofErr w:type="gramStart"/>
+            <w:r>
+              <w:rPr>
+                <w:rFonts w:ascii="Courier New" w:hAnsi="Courier New" w:cs="Courier New"/>
+                <w:sz w:val="16"/>
+                <w:szCs w:val="16"/>
+                <w:lang w:val="en-US"/>
+              </w:rPr>
+              <w:t>err</w:t>
+            </w:r>
+            <w:proofErr w:type="gramEnd"/>
+          </w:p>
+          <w:p>
+            <w:pPr>
+              <w:rPr>
+                <w:rFonts w:ascii="Courier New" w:hAnsi="Courier New" w:cs="Courier New"/>
+                <w:sz w:val="16"/>
+                <w:szCs w:val="16"/>
+                <w:lang w:val="en-US"/>
+              </w:rPr>
+            </w:pPr>
+            <w:r>
+              <w:rPr>
+                <w:rFonts w:ascii="Courier New" w:hAnsi="Courier New" w:cs="Courier New"/>
+                <w:sz w:val="16"/>
+                <w:szCs w:val="16"/>
+                <w:lang w:val="en-US"/>
+              </w:rPr>
+              <w:t>0.0000        0.0000     0.0000     0.0000</w:t>
+            </w:r>
+          </w:p>
+          <w:p>
+            <w:pPr>
+              <w:rPr>
+                <w:rFonts w:ascii="Courier New" w:hAnsi="Courier New" w:cs="Courier New"/>
+                <w:sz w:val="16"/>
+                <w:szCs w:val="16"/>
+                <w:lang w:val="en-US"/>
+              </w:rPr>
+            </w:pPr>
+            <w:r>
+              <w:rPr>
+                <w:rFonts w:ascii="Courier New" w:hAnsi="Courier New" w:cs="Courier New"/>
+                <w:sz w:val="16"/>
+                <w:szCs w:val="16"/>
+                <w:lang w:val="en-US"/>
+              </w:rPr>
+              <w:t>0.1000        0.0998     0.0998     0.0001</w:t>
+            </w:r>
+          </w:p>
+          <w:p>
+            <w:pPr>
+              <w:rPr>
+                <w:rFonts w:ascii="Courier New" w:hAnsi="Courier New" w:cs="Courier New"/>
+                <w:sz w:val="16"/>
+                <w:szCs w:val="16"/>
+                <w:lang w:val="en-US"/>
+              </w:rPr>
+            </w:pPr>
+            <w:r>
+              <w:rPr>
+                <w:rFonts w:ascii="Courier New" w:hAnsi="Courier New" w:cs="Courier New"/>
+                <w:sz w:val="16"/>
+                <w:szCs w:val="16"/>
+                <w:lang w:val="en-US"/>
+              </w:rPr>
+              <w:t>0.2000        0.1987     0.1985     0.0001</w:t>
+            </w:r>
+          </w:p>
+          <w:p>
+            <w:pPr>
+              <w:rPr>
+                <w:rFonts w:ascii="Courier New" w:hAnsi="Courier New" w:cs="Courier New"/>
+                <w:sz w:val="16"/>
+                <w:szCs w:val="16"/>
+                <w:lang w:val="en-US"/>
+              </w:rPr>
+            </w:pPr>
+            <w:r>
+              <w:rPr>
+                <w:rFonts w:ascii="Courier New" w:hAnsi="Courier New" w:cs="Courier New"/>
+                <w:sz w:val="16"/>
+                <w:szCs w:val="16"/>
+                <w:lang w:val="en-US"/>
+              </w:rPr>
+              <w:t>0.3000        0.2955     0.2953     0.0002</w:t>
+            </w:r>
+          </w:p>
+          <w:p>
+            <w:pPr>
+              <w:rPr>
+                <w:rFonts w:ascii="Courier New" w:hAnsi="Courier New" w:cs="Courier New"/>
+                <w:sz w:val="16"/>
+                <w:szCs w:val="16"/>
+                <w:lang w:val="en-US"/>
+              </w:rPr>
+            </w:pPr>
+            <w:r>
+              <w:rPr>
+                <w:rFonts w:ascii="Courier New" w:hAnsi="Courier New" w:cs="Courier New"/>
+                <w:sz w:val="16"/>
+                <w:szCs w:val="16"/>
+                <w:lang w:val="en-US"/>
+              </w:rPr>
+              <w:t>0.4000        0.3894     0.3891     0.0002</w:t>
+            </w:r>
+          </w:p>
+          <w:p>
+            <w:pPr>
+              <w:rPr>
+                <w:rFonts w:ascii="Courier New" w:hAnsi="Courier New" w:cs="Courier New"/>
+                <w:sz w:val="16"/>
+                <w:szCs w:val="16"/>
+                <w:lang w:val="en-US"/>
+              </w:rPr>
+            </w:pPr>
+            <w:r>
+              <w:rPr>
+                <w:rFonts w:ascii="Courier New" w:hAnsi="Courier New" w:cs="Courier New"/>
+                <w:sz w:val="16"/>
+                <w:szCs w:val="16"/>
+                <w:lang w:val="en-US"/>
+              </w:rPr>
+              <w:t>0.5000        0.4794     0.4790     0.0003</w:t>
+            </w:r>
+          </w:p>
+          <w:p>
+            <w:pPr>
+              <w:rPr>
+                <w:rFonts w:ascii="Courier New" w:hAnsi="Courier New" w:cs="Courier New"/>
+                <w:sz w:val="16"/>
+                <w:szCs w:val="16"/>
+                <w:lang w:val="en-US"/>
+              </w:rPr>
+            </w:pPr>
+            <w:r>
+              <w:rPr>
+                <w:rFonts w:ascii="Courier New" w:hAnsi="Courier New" w:cs="Courier New"/>
+                <w:sz w:val="16"/>
+                <w:szCs w:val="16"/>
+                <w:lang w:val="en-US"/>
+              </w:rPr>
+              <w:t>0.6000        0.5646     0.5642     0.0004</w:t>
+            </w:r>
+          </w:p>
+          <w:p>
+            <w:pPr>
+              <w:rPr>
+                <w:rFonts w:ascii="Courier New" w:hAnsi="Courier New" w:cs="Courier New"/>
+                <w:sz w:val="16"/>
+                <w:szCs w:val="16"/>
+                <w:lang w:val="en-US"/>
+              </w:rPr>
+            </w:pPr>
+            <w:r>
+              <w:rPr>
+                <w:rFonts w:ascii="Courier New" w:hAnsi="Courier New" w:cs="Courier New"/>
+                <w:sz w:val="16"/>
+                <w:szCs w:val="16"/>
+                <w:lang w:val="en-US"/>
+              </w:rPr>
+              <w:t>0.7000        0.6442     0.6437     0.0004</w:t>
+            </w:r>
+          </w:p>
+          <w:p>
+            <w:pPr>
+              <w:rPr>
+                <w:rFonts w:ascii="Courier New" w:hAnsi="Courier New" w:cs="Courier New"/>
+                <w:sz w:val="16"/>
+                <w:szCs w:val="16"/>
+                <w:lang w:val="en-US"/>
+              </w:rPr>
+            </w:pPr>
+            <w:r>
+              <w:rPr>
+                <w:rFonts w:ascii="Courier New" w:hAnsi="Courier New" w:cs="Courier New"/>
+                <w:sz w:val="16"/>
+                <w:szCs w:val="16"/>
+                <w:lang w:val="en-US"/>
+              </w:rPr>
+              <w:t>0.8000        0.7174     0.7168     0.0004</w:t>
+            </w:r>
+          </w:p>
+          <w:p>
+            <w:pPr>
+              <w:rPr>
+                <w:rFonts w:ascii="Courier New" w:hAnsi="Courier New" w:cs="Courier New"/>
+                <w:sz w:val="16"/>
+                <w:szCs w:val="16"/>
+                <w:lang w:val="en-US"/>
+              </w:rPr>
+            </w:pPr>
+            <w:r>
+              <w:rPr>
+                <w:rFonts w:ascii="Courier New" w:hAnsi="Courier New" w:cs="Courier New"/>
+                <w:sz w:val="16"/>
+                <w:szCs w:val="16"/>
+                <w:lang w:val="en-US"/>
+              </w:rPr>
+              <w:t>0.9000        0.7833     0.7827     0.0005</w:t>
+            </w:r>
+          </w:p>
+          <w:p>
+            <w:pPr>
+              <w:rPr>
+                <w:rFonts w:ascii="Courier New" w:hAnsi="Courier New" w:cs="Courier New"/>
+                <w:sz w:val="16"/>
+                <w:szCs w:val="16"/>
+                <w:lang w:val="en-US"/>
+              </w:rPr>
+            </w:pPr>
+            <w:r>
+              <w:rPr>
+                <w:rFonts w:ascii="Courier New" w:hAnsi="Courier New" w:cs="Courier New"/>
+                <w:sz w:val="16"/>
+                <w:szCs w:val="16"/>
+                <w:lang w:val="en-US"/>
+              </w:rPr>
+              <w:t>1.0000        0.8415     0.8408     0.0005</w:t>
+            </w:r>
+          </w:p>
+          <w:p>
+            <w:pPr>
+              <w:rPr>
+                <w:rFonts w:ascii="Courier New" w:hAnsi="Courier New" w:cs="Courier New"/>
+                <w:sz w:val="16"/>
+                <w:szCs w:val="16"/>
+                <w:lang w:val="en-US"/>
+              </w:rPr>
+            </w:pPr>
+          </w:p>
+          <w:p>
+            <w:pPr>
+              <w:rPr>
+                <w:rFonts w:ascii="Courier New" w:hAnsi="Courier New" w:cs="Courier New"/>
+                <w:sz w:val="16"/>
+                <w:szCs w:val="16"/>
+                <w:lang w:val="en-US"/>
+              </w:rPr>
+            </w:pPr>
+            <w:r>
+              <w:rPr>
+                <w:rFonts w:ascii="Courier New" w:hAnsi="Courier New" w:cs="Courier New"/>
+                <w:sz w:val="16"/>
+                <w:szCs w:val="16"/>
+                <w:lang w:val="en-US"/>
+              </w:rPr>
+              <w:t>Runge-</w:t>
+            </w:r>
+            <w:proofErr w:type="spellStart"/>
+            <w:r>
+              <w:rPr>
+                <w:rFonts w:ascii="Courier New" w:hAnsi="Courier New" w:cs="Courier New"/>
+                <w:sz w:val="16"/>
+                <w:szCs w:val="16"/>
+                <w:lang w:val="en-US"/>
+              </w:rPr>
+              <w:t>Kutta</w:t>
+            </w:r>
+            <w:proofErr w:type="spellEnd"/>
+            <w:r>
+              <w:rPr>
+                <w:rFonts w:ascii="Courier New" w:hAnsi="Courier New" w:cs="Courier New"/>
+                <w:sz w:val="16"/>
+                <w:szCs w:val="16"/>
+                <w:lang w:val="en-US"/>
+              </w:rPr>
+              <w:t xml:space="preserve"> 4:</w:t>
+            </w:r>
+          </w:p>
+          <w:p>
+            <w:pPr>
+              <w:rPr>
+                <w:rFonts w:ascii="Courier New" w:hAnsi="Courier New" w:cs="Courier New"/>
+                <w:sz w:val="16"/>
+                <w:szCs w:val="16"/>
+                <w:lang w:val="en-US"/>
+              </w:rPr>
+            </w:pPr>
+            <w:r>
+              <w:rPr>
+                <w:rFonts w:ascii="Courier New" w:hAnsi="Courier New" w:cs="Courier New"/>
+                <w:sz w:val="16"/>
+                <w:szCs w:val="16"/>
+                <w:lang w:val="en-US"/>
+              </w:rPr>
+              <w:t xml:space="preserve">x                 y*          y        </w:t>
+            </w:r>
+            <w:proofErr w:type="gramStart"/>
+            <w:r>
+              <w:rPr>
+                <w:rFonts w:ascii="Courier New" w:hAnsi="Courier New" w:cs="Courier New"/>
+                <w:sz w:val="16"/>
+                <w:szCs w:val="16"/>
+                <w:lang w:val="en-US"/>
+              </w:rPr>
+              <w:t>err</w:t>
+            </w:r>
+            <w:proofErr w:type="gramEnd"/>
+          </w:p>
+          <w:p>
+            <w:pPr>
+              <w:rPr>
+                <w:rFonts w:ascii="Courier New" w:hAnsi="Courier New" w:cs="Courier New"/>
+                <w:sz w:val="16"/>
+                <w:szCs w:val="16"/>
+                <w:lang w:val="en-US"/>
+              </w:rPr>
+            </w:pPr>
+            <w:r>
+              <w:rPr>
+                <w:rFonts w:ascii="Courier New" w:hAnsi="Courier New" w:cs="Courier New"/>
+                <w:sz w:val="16"/>
+                <w:szCs w:val="16"/>
+                <w:lang w:val="en-US"/>
+              </w:rPr>
+              <w:t>0.0000        0.0000     0.0000     0.0000</w:t>
+            </w:r>
+          </w:p>
+          <w:p>
+            <w:pPr>
+              <w:rPr>
+                <w:rFonts w:ascii="Courier New" w:hAnsi="Courier New" w:cs="Courier New"/>
+                <w:sz w:val="16"/>
+                <w:szCs w:val="16"/>
+                <w:lang w:val="en-US"/>
+              </w:rPr>
+            </w:pPr>
+            <w:r>
+              <w:rPr>
+                <w:rFonts w:ascii="Courier New" w:hAnsi="Courier New" w:cs="Courier New"/>
+                <w:sz w:val="16"/>
+                <w:szCs w:val="16"/>
+                <w:lang w:val="en-US"/>
+              </w:rPr>
+              <w:t>0.1000        0.0998     0.0998     0.0000</w:t>
+            </w:r>
+          </w:p>
+          <w:p>
+            <w:pPr>
+              <w:rPr>
+                <w:rFonts w:ascii="Courier New" w:hAnsi="Courier New" w:cs="Courier New"/>
+                <w:sz w:val="16"/>
+                <w:szCs w:val="16"/>
+                <w:lang w:val="en-US"/>
+              </w:rPr>
+            </w:pPr>
+            <w:r>
+              <w:rPr>
+                <w:rFonts w:ascii="Courier New" w:hAnsi="Courier New" w:cs="Courier New"/>
+                <w:sz w:val="16"/>
+                <w:szCs w:val="16"/>
+                <w:lang w:val="en-US"/>
+              </w:rPr>
+              <w:t>0.2000        0.1987     0.1987     0.0000</w:t>
+            </w:r>
+          </w:p>
+          <w:p>
+            <w:pPr>
+              <w:rPr>
+                <w:rFonts w:ascii="Courier New" w:hAnsi="Courier New" w:cs="Courier New"/>
+                <w:sz w:val="16"/>
+                <w:szCs w:val="16"/>
+                <w:lang w:val="en-US"/>
+              </w:rPr>
+            </w:pPr>
+            <w:r>
+              <w:rPr>
+                <w:rFonts w:ascii="Courier New" w:hAnsi="Courier New" w:cs="Courier New"/>
+                <w:sz w:val="16"/>
+                <w:szCs w:val="16"/>
+                <w:lang w:val="en-US"/>
+              </w:rPr>
+              <w:t>0.3000        0.2955     0.2955     0.0000</w:t>
+            </w:r>
+          </w:p>
+          <w:p>
+            <w:pPr>
+              <w:rPr>
+                <w:rFonts w:ascii="Courier New" w:hAnsi="Courier New" w:cs="Courier New"/>
+                <w:sz w:val="16"/>
+                <w:szCs w:val="16"/>
+                <w:lang w:val="en-US"/>
+              </w:rPr>
+            </w:pPr>
+            <w:r>
+              <w:rPr>
+                <w:rFonts w:ascii="Courier New" w:hAnsi="Courier New" w:cs="Courier New"/>
+                <w:sz w:val="16"/>
+                <w:szCs w:val="16"/>
+                <w:lang w:val="en-US"/>
+              </w:rPr>
+              <w:t>0.4000        0.3894     0.3894     0.0000</w:t>
+            </w:r>
+          </w:p>
+          <w:p>
+            <w:pPr>
+              <w:rPr>
+                <w:rFonts w:ascii="Courier New" w:hAnsi="Courier New" w:cs="Courier New"/>
+                <w:sz w:val="16"/>
+                <w:szCs w:val="16"/>
+                <w:lang w:val="en-US"/>
+              </w:rPr>
+            </w:pPr>
+            <w:r>
+              <w:rPr>
+                <w:rFonts w:ascii="Courier New" w:hAnsi="Courier New" w:cs="Courier New"/>
+                <w:sz w:val="16"/>
+                <w:szCs w:val="16"/>
+                <w:lang w:val="en-US"/>
+              </w:rPr>
+              <w:t>0.5000        0.4794     0.4794     0.0000</w:t>
+            </w:r>
+          </w:p>
+          <w:p>
+            <w:pPr>
+              <w:rPr>
+                <w:rFonts w:ascii="Courier New" w:hAnsi="Courier New" w:cs="Courier New"/>
+                <w:sz w:val="16"/>
+                <w:szCs w:val="16"/>
+                <w:lang w:val="en-US"/>
+              </w:rPr>
+            </w:pPr>
+            <w:r>
+              <w:rPr>
+                <w:rFonts w:ascii="Courier New" w:hAnsi="Courier New" w:cs="Courier New"/>
+                <w:sz w:val="16"/>
+                <w:szCs w:val="16"/>
+                <w:lang w:val="en-US"/>
+              </w:rPr>
+              <w:t>0.6000        0.5646     0.5646     0.0000</w:t>
+            </w:r>
+          </w:p>
+          <w:p>
+            <w:pPr>
+              <w:rPr>
+                <w:rFonts w:ascii="Courier New" w:hAnsi="Courier New" w:cs="Courier New"/>
+                <w:sz w:val="16"/>
+                <w:szCs w:val="16"/>
+                <w:lang w:val="en-US"/>
+              </w:rPr>
+            </w:pPr>
+            <w:r>
+              <w:rPr>
+                <w:rFonts w:ascii="Courier New" w:hAnsi="Courier New" w:cs="Courier New"/>
+                <w:sz w:val="16"/>
+                <w:szCs w:val="16"/>
+                <w:lang w:val="en-US"/>
+              </w:rPr>
+              <w:t>0.7000        0.6442     0.6442     0.0000</w:t>
+            </w:r>
+          </w:p>
+          <w:p>
+            <w:pPr>
+              <w:rPr>
+                <w:rFonts w:ascii="Courier New" w:hAnsi="Courier New" w:cs="Courier New"/>
+                <w:sz w:val="16"/>
+                <w:szCs w:val="16"/>
+                <w:lang w:val="en-US"/>
+              </w:rPr>
+            </w:pPr>
+            <w:r>
+              <w:rPr>
+                <w:rFonts w:ascii="Courier New" w:hAnsi="Courier New" w:cs="Courier New"/>
+                <w:sz w:val="16"/>
+                <w:szCs w:val="16"/>
+                <w:lang w:val="en-US"/>
+              </w:rPr>
+              <w:t>0.8000        0.7174     0.7174     0.0000</w:t>
+            </w:r>
+          </w:p>
+          <w:p>
+            <w:pPr>
+              <w:rPr>
+                <w:rFonts w:ascii="Courier New" w:hAnsi="Courier New" w:cs="Courier New"/>
+                <w:sz w:val="16"/>
+                <w:szCs w:val="16"/>
+                <w:lang w:val="en-US"/>
+              </w:rPr>
+            </w:pPr>
+            <w:r>
+              <w:rPr>
+                <w:rFonts w:ascii="Courier New" w:hAnsi="Courier New" w:cs="Courier New"/>
+                <w:sz w:val="16"/>
+                <w:szCs w:val="16"/>
+                <w:lang w:val="en-US"/>
+              </w:rPr>
+              <w:t>0.9000        0.7833     0.7833     0.0000</w:t>
+            </w:r>
+          </w:p>
+          <w:p>
+            <w:pPr>
+              <w:rPr>
+                <w:rFonts w:ascii="Courier New" w:hAnsi="Courier New" w:cs="Courier New"/>
+                <w:sz w:val="16"/>
+                <w:szCs w:val="16"/>
+                <w:lang w:val="en-US"/>
+              </w:rPr>
+            </w:pPr>
+            <w:r>
+              <w:rPr>
+                <w:rFonts w:ascii="Courier New" w:hAnsi="Courier New" w:cs="Courier New"/>
+                <w:sz w:val="16"/>
+                <w:szCs w:val="16"/>
+                <w:lang w:val="en-US"/>
+              </w:rPr>
+              <w:t>1.0000        0.8415     0.8415     0.0000</w:t>
+            </w:r>
+          </w:p>
+          <w:p>
+            <w:pPr>
+              <w:rPr>
+                <w:rFonts w:ascii="Courier New" w:hAnsi="Courier New" w:cs="Courier New"/>
+                <w:sz w:val="16"/>
+                <w:szCs w:val="16"/>
+                <w:lang w:val="en-US"/>
+              </w:rPr>
+            </w:pPr>
+          </w:p>
+          <w:p>
+            <w:pPr>
+              <w:rPr>
+                <w:rFonts w:ascii="Courier New" w:hAnsi="Courier New" w:cs="Courier New"/>
+                <w:sz w:val="16"/>
+                <w:szCs w:val="16"/>
+                <w:lang w:val="en-US"/>
+              </w:rPr>
+            </w:pPr>
+            <w:r>
+              <w:rPr>
+                <w:rFonts w:ascii="Courier New" w:hAnsi="Courier New" w:cs="Courier New"/>
+                <w:sz w:val="16"/>
+                <w:szCs w:val="16"/>
+                <w:lang w:val="en-US"/>
+              </w:rPr>
+              <w:t>Milne:</w:t>
+            </w:r>
+          </w:p>
+          <w:p>
+            <w:pPr>
+              <w:rPr>
+                <w:rFonts w:ascii="Courier New" w:hAnsi="Courier New" w:cs="Courier New"/>
+                <w:sz w:val="16"/>
+                <w:szCs w:val="16"/>
+                <w:lang w:val="en-US"/>
+              </w:rPr>
+            </w:pPr>
+            <w:r>
+              <w:rPr>
+                <w:rFonts w:ascii="Courier New" w:hAnsi="Courier New" w:cs="Courier New"/>
+                <w:sz w:val="16"/>
+                <w:szCs w:val="16"/>
+                <w:lang w:val="en-US"/>
+              </w:rPr>
+              <w:t xml:space="preserve">x                 y*          y        </w:t>
+            </w:r>
+            <w:proofErr w:type="gramStart"/>
+            <w:r>
+              <w:rPr>
+                <w:rFonts w:ascii="Courier New" w:hAnsi="Courier New" w:cs="Courier New"/>
+                <w:sz w:val="16"/>
+                <w:szCs w:val="16"/>
+                <w:lang w:val="en-US"/>
+              </w:rPr>
+              <w:t>err</w:t>
+            </w:r>
+            <w:proofErr w:type="gramEnd"/>
+          </w:p>
+          <w:p>
+            <w:pPr>
+              <w:rPr>
+                <w:rFonts w:ascii="Courier New" w:hAnsi="Courier New" w:cs="Courier New"/>
+                <w:sz w:val="16"/>
+                <w:szCs w:val="16"/>
+                <w:lang w:val="en-US"/>
+              </w:rPr>
+            </w:pPr>
+            <w:r>
+              <w:rPr>
+                <w:rFonts w:ascii="Courier New" w:hAnsi="Courier New" w:cs="Courier New"/>
+                <w:sz w:val="16"/>
+                <w:szCs w:val="16"/>
+                <w:lang w:val="en-US"/>
+              </w:rPr>
+              <w:t>0.0000        0.0000     0.0000     0.0000</w:t>
+            </w:r>
+          </w:p>
+          <w:p>
+            <w:pPr>
+              <w:rPr>
+                <w:rFonts w:ascii="Courier New" w:hAnsi="Courier New" w:cs="Courier New"/>
+                <w:sz w:val="16"/>
+                <w:szCs w:val="16"/>
+                <w:lang w:val="en-US"/>
+              </w:rPr>
+            </w:pPr>
+            <w:r>
+              <w:rPr>
+                <w:rFonts w:ascii="Courier New" w:hAnsi="Courier New" w:cs="Courier New"/>
+                <w:sz w:val="16"/>
+                <w:szCs w:val="16"/>
+                <w:lang w:val="en-US"/>
+              </w:rPr>
+              <w:t>0.1000        0.0998     0.0998     0.0000</w:t>
+            </w:r>
+          </w:p>
+          <w:p>
+            <w:pPr>
+              <w:rPr>
+                <w:rFonts w:ascii="Courier New" w:hAnsi="Courier New" w:cs="Courier New"/>
+                <w:sz w:val="16"/>
+                <w:szCs w:val="16"/>
+                <w:lang w:val="en-US"/>
+              </w:rPr>
+            </w:pPr>
+            <w:r>
+              <w:rPr>
+                <w:rFonts w:ascii="Courier New" w:hAnsi="Courier New" w:cs="Courier New"/>
+                <w:sz w:val="16"/>
+                <w:szCs w:val="16"/>
+                <w:lang w:val="en-US"/>
+              </w:rPr>
+              <w:t>0.2000        0.1987     0.1987     0.0000</w:t>
+            </w:r>
+          </w:p>
+          <w:p>
+            <w:pPr>
+              <w:rPr>
+                <w:rFonts w:ascii="Courier New" w:hAnsi="Courier New" w:cs="Courier New"/>
+                <w:sz w:val="16"/>
+                <w:szCs w:val="16"/>
+                <w:lang w:val="en-US"/>
+              </w:rPr>
+            </w:pPr>
+            <w:r>
+              <w:rPr>
+                <w:rFonts w:ascii="Courier New" w:hAnsi="Courier New" w:cs="Courier New"/>
+                <w:sz w:val="16"/>
+                <w:szCs w:val="16"/>
+                <w:lang w:val="en-US"/>
+              </w:rPr>
+              <w:t>0.3000        0.2955     0.2955     0.0000</w:t>
+            </w:r>
+          </w:p>
+          <w:p>
+            <w:pPr>
+              <w:rPr>
+                <w:rFonts w:ascii="Courier New" w:hAnsi="Courier New" w:cs="Courier New"/>
+                <w:sz w:val="16"/>
+                <w:szCs w:val="16"/>
+                <w:lang w:val="en-US"/>
+              </w:rPr>
+            </w:pPr>
+            <w:r>
+              <w:rPr>
+                <w:rFonts w:ascii="Courier New" w:hAnsi="Courier New" w:cs="Courier New"/>
+                <w:sz w:val="16"/>
+                <w:szCs w:val="16"/>
+                <w:lang w:val="en-US"/>
+              </w:rPr>
+              <w:t>0.4000        0.3894     0.3894     0.0000</w:t>
+            </w:r>
+          </w:p>
+          <w:p>
+            <w:pPr>
+              <w:rPr>
+                <w:rFonts w:ascii="Courier New" w:hAnsi="Courier New" w:cs="Courier New"/>
+                <w:sz w:val="16"/>
+                <w:szCs w:val="16"/>
+                <w:lang w:val="en-US"/>
+              </w:rPr>
+            </w:pPr>
+            <w:r>
+              <w:rPr>
+                <w:rFonts w:ascii="Courier New" w:hAnsi="Courier New" w:cs="Courier New"/>
+                <w:sz w:val="16"/>
+                <w:szCs w:val="16"/>
+                <w:lang w:val="en-US"/>
+              </w:rPr>
+              <w:t>0.5000        0.4794     0.4794     0.0000</w:t>
+            </w:r>
+          </w:p>
+          <w:p>
+            <w:pPr>
+              <w:rPr>
+                <w:rFonts w:ascii="Courier New" w:hAnsi="Courier New" w:cs="Courier New"/>
+                <w:sz w:val="16"/>
+                <w:szCs w:val="16"/>
+                <w:lang w:val="en-US"/>
+              </w:rPr>
+            </w:pPr>
+            <w:r>
+              <w:rPr>
+                <w:rFonts w:ascii="Courier New" w:hAnsi="Courier New" w:cs="Courier New"/>
+                <w:sz w:val="16"/>
+                <w:szCs w:val="16"/>
+                <w:lang w:val="en-US"/>
+              </w:rPr>
+              <w:t>0.6000        0.5646     0.5646     0.0000</w:t>
+            </w:r>
+          </w:p>
+          <w:p>
+            <w:pPr>
+              <w:rPr>
+                <w:rFonts w:ascii="Courier New" w:hAnsi="Courier New" w:cs="Courier New"/>
+                <w:sz w:val="16"/>
+                <w:szCs w:val="16"/>
+                <w:lang w:val="en-US"/>
+              </w:rPr>
+            </w:pPr>
+            <w:r>
+              <w:rPr>
+                <w:rFonts w:ascii="Courier New" w:hAnsi="Courier New" w:cs="Courier New"/>
+                <w:sz w:val="16"/>
+                <w:szCs w:val="16"/>
+                <w:lang w:val="en-US"/>
+              </w:rPr>
+              <w:t>0.7000        0.6442     0.6442     0.0000</w:t>
+            </w:r>
+          </w:p>
+          <w:p>
+            <w:pPr>
+              <w:rPr>
+                <w:rFonts w:ascii="Courier New" w:hAnsi="Courier New" w:cs="Courier New"/>
+                <w:sz w:val="16"/>
+                <w:szCs w:val="16"/>
+                <w:lang w:val="en-US"/>
+              </w:rPr>
+            </w:pPr>
+            <w:r>
+              <w:rPr>
+                <w:rFonts w:ascii="Courier New" w:hAnsi="Courier New" w:cs="Courier New"/>
+                <w:sz w:val="16"/>
+                <w:szCs w:val="16"/>
+                <w:lang w:val="en-US"/>
+              </w:rPr>
+              <w:t>0.8000        0.7174     0.7174     0.0000</w:t>
+            </w:r>
+          </w:p>
+          <w:p>
+            <w:pPr>
+              <w:rPr>
+                <w:rFonts w:ascii="Courier New" w:hAnsi="Courier New" w:cs="Courier New"/>
+                <w:sz w:val="16"/>
+                <w:szCs w:val="16"/>
+                <w:lang w:val="en-US"/>
+              </w:rPr>
+            </w:pPr>
+            <w:r>
+              <w:rPr>
+                <w:rFonts w:ascii="Courier New" w:hAnsi="Courier New" w:cs="Courier New"/>
+                <w:sz w:val="16"/>
+                <w:szCs w:val="16"/>
+                <w:lang w:val="en-US"/>
+              </w:rPr>
+              <w:t>0.9000        0.7833     0.7833     0.0000</w:t>
+            </w:r>
+          </w:p>
+          <w:p>
+            <w:pPr>
+              <w:rPr>
+                <w:rFonts w:ascii="Courier New" w:hAnsi="Courier New" w:cs="Courier New"/>
+                <w:sz w:val="16"/>
+                <w:szCs w:val="16"/>
+                <w:lang w:val="en-US"/>
+              </w:rPr>
+            </w:pPr>
+            <w:r>
+              <w:rPr>
+                <w:rFonts w:ascii="Courier New" w:hAnsi="Courier New" w:cs="Courier New"/>
+                <w:sz w:val="16"/>
+                <w:szCs w:val="16"/>
+                <w:lang w:val="en-US"/>
+              </w:rPr>
+              <w:t>1.0000        0.8415     0.8415     0.0000</w:t>
+            </w:r>
+          </w:p>
+          <w:p>
+            <w:pPr>
+              <w:rPr>
                 <w:rFonts w:ascii="Fira Code Light" w:hAnsi="Fira Code Light"/>
                 <w:lang w:val="en-US"/>
               </w:rPr>
             </w:pPr>
-            <w:r>
+          </w:p>
+        </w:tc>
+      </w:tr>
+      <w:tr>
+        <w:trPr>
+          <w:trHeight w:val="324"/>
+        </w:trPr>
+        <w:tc>
+          <w:tcPr>
+            <w:tcW w:w="8801" w:type="dxa"/>
+          </w:tcPr>
+          <w:p>
+            <w:pPr>
               <w:rPr>
                 <w:rFonts w:ascii="Fira Code Light" w:hAnsi="Fira Code Light"/>
                 <w:lang w:val="en-US"/>
               </w:rPr>
+            </w:pPr>
+            <w:r>
+              <w:rPr>
+                <w:rFonts w:ascii="Fira Code Light" w:hAnsi="Fira Code Light"/>
+                <w:lang w:val="en-US"/>
+              </w:rPr>
+              <w:lastRenderedPageBreak/>
               <w:drawing>
-                <wp:inline distT="0" distB="0" distL="0" distR="0" wp14:anchorId="24544474" wp14:editId="4FD2CD96">
-                  <wp:extent cx="5940425" cy="4304665"/>
-                  <wp:effectExtent l="0" t="0" r="3175" b="635"/>
-                  <wp:docPr id="2097422406" name="Рисунок 1"/>
+                <wp:inline distT="0" distB="0" distL="0" distR="0" wp14:anchorId="0A47BEBC" wp14:editId="7D6CDD3A">
+                  <wp:extent cx="5940425" cy="1894840"/>
+                  <wp:effectExtent l="0" t="0" r="3175" b="0"/>
+                  <wp:docPr id="2025627260" name="Рисунок 1"/>
                   <wp:cNvGraphicFramePr>
                     <a:graphicFrameLocks xmlns:a="http://schemas.openxmlformats.org/drawingml/2006/main" noChangeAspect="1"/>
                   </wp:cNvGraphicFramePr>
@@ -925,7 +2281,7 @@
                     <a:graphicData uri="http://schemas.openxmlformats.org/drawingml/2006/picture">
                       <pic:pic xmlns:pic="http://schemas.openxmlformats.org/drawingml/2006/picture">
                         <pic:nvPicPr>
-                          <pic:cNvPr id="2097422406" name=""/>
+                          <pic:cNvPr id="2025627260" name=""/>
                           <pic:cNvPicPr/>
                         </pic:nvPicPr>
                         <pic:blipFill>
@@ -937,7 +2293,7 @@
                         <pic:spPr>
                           <a:xfrm>
                             <a:off x="0" y="0"/>
-                            <a:ext cx="5940425" cy="4304665"/>
+                            <a:ext cx="5940425" cy="1894840"/>
                           </a:xfrm>
                           <a:prstGeom prst="rect">
                             <a:avLst/>
@@ -950,6 +2306,16 @@
               </w:drawing>
             </w:r>
           </w:p>
+        </w:tc>
+      </w:tr>
+      <w:tr>
+        <w:trPr>
+          <w:trHeight w:val="324"/>
+        </w:trPr>
+        <w:tc>
+          <w:tcPr>
+            <w:tcW w:w="8801" w:type="dxa"/>
+          </w:tcPr>
           <w:p>
             <w:pPr>
               <w:rPr>
@@ -962,12 +2328,11 @@
                 <w:rFonts w:ascii="Fira Code Light" w:hAnsi="Fira Code Light"/>
                 <w:lang w:val="en-US"/>
               </w:rPr>
-              <w:lastRenderedPageBreak/>
               <w:drawing>
-                <wp:inline distT="0" distB="0" distL="0" distR="0" wp14:anchorId="5322964F" wp14:editId="70ED38A7">
-                  <wp:extent cx="5940425" cy="4362450"/>
-                  <wp:effectExtent l="0" t="0" r="3175" b="6350"/>
-                  <wp:docPr id="636073050" name="Рисунок 1"/>
+                <wp:inline distT="0" distB="0" distL="0" distR="0" wp14:anchorId="7F61658C" wp14:editId="5681B281">
+                  <wp:extent cx="5940425" cy="4299585"/>
+                  <wp:effectExtent l="0" t="0" r="3175" b="5715"/>
+                  <wp:docPr id="1711504405" name="Рисунок 1"/>
                   <wp:cNvGraphicFramePr>
                     <a:graphicFrameLocks xmlns:a="http://schemas.openxmlformats.org/drawingml/2006/main" noChangeAspect="1"/>
                   </wp:cNvGraphicFramePr>
@@ -975,7 +2340,7 @@
                     <a:graphicData uri="http://schemas.openxmlformats.org/drawingml/2006/picture">
                       <pic:pic xmlns:pic="http://schemas.openxmlformats.org/drawingml/2006/picture">
                         <pic:nvPicPr>
-                          <pic:cNvPr id="636073050" name=""/>
+                          <pic:cNvPr id="1711504405" name=""/>
                           <pic:cNvPicPr/>
                         </pic:nvPicPr>
                         <pic:blipFill>
@@ -987,7 +2352,7 @@
                         <pic:spPr>
                           <a:xfrm>
                             <a:off x="0" y="0"/>
-                            <a:ext cx="5940425" cy="4362450"/>
+                            <a:ext cx="5940425" cy="4299585"/>
                           </a:xfrm>
                           <a:prstGeom prst="rect">
                             <a:avLst/>
@@ -999,24 +2364,6 @@
                 </wp:inline>
               </w:drawing>
             </w:r>
-          </w:p>
-        </w:tc>
-      </w:tr>
-      <w:tr>
-        <w:trPr>
-          <w:trHeight w:val="324"/>
-        </w:trPr>
-        <w:tc>
-          <w:tcPr>
-            <w:tcW w:w="8801" w:type="dxa"/>
-          </w:tcPr>
-          <w:p>
-            <w:pPr>
-              <w:rPr>
-                <w:rFonts w:ascii="Fira Code Light" w:hAnsi="Fira Code Light"/>
-                <w:lang w:val="en-US"/>
-              </w:rPr>
-            </w:pPr>
           </w:p>
         </w:tc>
       </w:tr>

</xml_diff>